<commit_message>
Práctica 6.1 - Creando y manipulando una Base de datos SQLiteArchivo
</commit_message>
<xml_diff>
--- a/Resumen.docx
+++ b/Resumen.docx
@@ -14,176 +14,33 @@
       </w:r>
     </w:p>
     <w:p>
+      <w:pPr>
+        <w:pStyle w:val="Ttulo2"/>
+      </w:pPr>
+    </w:p>
+    <w:p>
+      <w:pPr>
+        <w:pStyle w:val="Ttulo2"/>
+      </w:pPr>
       <w:r>
-        <w:t xml:space="preserve">FileOutputStream </w:t>
-      </w:r>
-      <w:proofErr w:type="spellStart"/>
-      <w:r>
-        <w:t>flujoSalida</w:t>
-      </w:r>
-      <w:proofErr w:type="spellEnd"/>
-      <w:r>
-        <w:t xml:space="preserve"> = </w:t>
-      </w:r>
-      <w:proofErr w:type="spellStart"/>
-      <w:proofErr w:type="gramStart"/>
-      <w:r>
-        <w:t>openFileOutput</w:t>
-      </w:r>
-      <w:proofErr w:type="spellEnd"/>
-      <w:r>
-        <w:t>(</w:t>
-      </w:r>
-      <w:proofErr w:type="gramEnd"/>
-      <w:r>
-        <w:t>NOMBR</w:t>
+        <w:t>Práctica 6.1 - Creando y manipulando</w:t>
       </w:r>
       <w:r>
-        <w:t xml:space="preserve">E_FICHERO, </w:t>
-      </w:r>
-      <w:proofErr w:type="spellStart"/>
-      <w:r>
-        <w:t>Context.MODE_PRIVATE</w:t>
-      </w:r>
-      <w:proofErr w:type="spellEnd"/>
-      <w:r>
-        <w:t xml:space="preserve"> </w:t>
-      </w:r>
-      <w:bookmarkStart w:id="0" w:name="_GoBack"/>
-      <w:bookmarkEnd w:id="0"/>
-      <w:r>
-        <w:t xml:space="preserve">| </w:t>
-      </w:r>
-      <w:proofErr w:type="spellStart"/>
-      <w:r>
-        <w:t>Context.MODE_APPEND</w:t>
-      </w:r>
-      <w:proofErr w:type="spellEnd"/>
-      <w:r>
-        <w:t>);</w:t>
+        <w:t xml:space="preserve"> una Base de datos SQLite</w:t>
       </w:r>
     </w:p>
     <w:p>
       <w:r>
-        <w:t xml:space="preserve">            </w:t>
-      </w:r>
-      <w:proofErr w:type="spellStart"/>
-      <w:r>
-        <w:t>java.io.OutputStreamWriter</w:t>
-      </w:r>
-      <w:proofErr w:type="spellEnd"/>
-      <w:r>
-        <w:t xml:space="preserve"> </w:t>
-      </w:r>
-      <w:proofErr w:type="spellStart"/>
-      <w:r>
-        <w:t>out</w:t>
-      </w:r>
-      <w:proofErr w:type="spellEnd"/>
-      <w:r>
-        <w:t>;</w:t>
+        <w:t>Creación de la base de datos:</w:t>
       </w:r>
     </w:p>
     <w:p>
-      <w:r>
-        <w:t xml:space="preserve">            </w:t>
-      </w:r>
-      <w:proofErr w:type="spellStart"/>
-      <w:proofErr w:type="gramStart"/>
-      <w:r>
-        <w:t>out</w:t>
-      </w:r>
-      <w:proofErr w:type="spellEnd"/>
-      <w:proofErr w:type="gramEnd"/>
-      <w:r>
-        <w:t xml:space="preserve"> = new </w:t>
-      </w:r>
-      <w:proofErr w:type="spellStart"/>
-      <w:r>
-        <w:t>OutputStreamWriter</w:t>
-      </w:r>
-      <w:proofErr w:type="spellEnd"/>
-      <w:r>
-        <w:t>(</w:t>
-      </w:r>
-      <w:proofErr w:type="spellStart"/>
-      <w:r>
-        <w:t>fos</w:t>
-      </w:r>
-      <w:proofErr w:type="spellEnd"/>
-      <w:r>
-        <w:t>);</w:t>
-      </w:r>
+      <w:bookmarkStart w:id="0" w:name="_GoBack"/>
+      <w:bookmarkEnd w:id="0"/>
     </w:p>
     <w:p>
       <w:r>
-        <w:t xml:space="preserve">            </w:t>
-      </w:r>
-      <w:proofErr w:type="spellStart"/>
-      <w:proofErr w:type="gramStart"/>
-      <w:r>
-        <w:t>out.write</w:t>
-      </w:r>
-      <w:proofErr w:type="spellEnd"/>
-      <w:r>
-        <w:t>(</w:t>
-      </w:r>
-      <w:proofErr w:type="spellStart"/>
-      <w:proofErr w:type="gramEnd"/>
-      <w:r>
-        <w:t>nuevoNombre</w:t>
-      </w:r>
-      <w:proofErr w:type="spellEnd"/>
-      <w:r>
-        <w:t xml:space="preserve"> + "\n");</w:t>
-      </w:r>
-    </w:p>
-    <w:p>
-      <w:r>
-        <w:t xml:space="preserve">            </w:t>
-      </w:r>
-      <w:proofErr w:type="spellStart"/>
-      <w:proofErr w:type="gramStart"/>
-      <w:r>
-        <w:t>out.close</w:t>
-      </w:r>
-      <w:proofErr w:type="spellEnd"/>
-      <w:r>
-        <w:t>(</w:t>
-      </w:r>
-      <w:proofErr w:type="gramEnd"/>
-      <w:r>
-        <w:t>);</w:t>
-      </w:r>
-    </w:p>
-    <w:p>
-      <w:r>
-        <w:t xml:space="preserve">            </w:t>
-      </w:r>
-      <w:proofErr w:type="spellStart"/>
-      <w:proofErr w:type="gramStart"/>
-      <w:r>
-        <w:t>muestraMensaje</w:t>
-      </w:r>
-      <w:proofErr w:type="spellEnd"/>
-      <w:proofErr w:type="gramEnd"/>
-      <w:r>
-        <w:t>("Bienvenido");</w:t>
-      </w:r>
-    </w:p>
-    <w:p>
-      <w:r>
-        <w:t xml:space="preserve">            </w:t>
-      </w:r>
-      <w:proofErr w:type="spellStart"/>
-      <w:proofErr w:type="gramStart"/>
-      <w:r>
-        <w:t>actualizarVisitantes</w:t>
-      </w:r>
-      <w:proofErr w:type="spellEnd"/>
-      <w:proofErr w:type="gramEnd"/>
-      <w:r>
-        <w:t>();</w:t>
+        <w:tab/>
       </w:r>
     </w:p>
     <w:sectPr>

</xml_diff>